<commit_message>
Sauvegarde avant que ça parte en couille :)
</commit_message>
<xml_diff>
--- a/doc/Perfs_B3325.docx
+++ b/doc/Perfs_B3325.docx
@@ -78,7 +78,7 @@
     <w:tbl>
       <w:tblPr>
         <w:jc w:val="left"/>
-        <w:tblInd w:w="0" w:type="dxa"/>
+        <w:tblInd w:w="-5" w:type="dxa"/>
         <w:tblBorders>
           <w:top w:val="single" w:sz="4" w:space="0" w:color="00000A"/>
           <w:left w:val="single" w:sz="4" w:space="0" w:color="00000A"/>
@@ -89,18 +89,19 @@
         </w:tblBorders>
         <w:tblCellMar>
           <w:top w:w="0" w:type="dxa"/>
-          <w:left w:w="108" w:type="dxa"/>
+          <w:left w:w="103" w:type="dxa"/>
           <w:bottom w:w="0" w:type="dxa"/>
           <w:right w:w="108" w:type="dxa"/>
         </w:tblCellMar>
       </w:tblPr>
       <w:tblGrid>
-        <w:gridCol w:w="1705"/>
-        <w:gridCol w:w="1705"/>
-        <w:gridCol w:w="1703"/>
-        <w:gridCol w:w="1705"/>
-        <w:gridCol w:w="1706"/>
-        <w:gridCol w:w="1707"/>
+        <w:gridCol w:w="1460"/>
+        <w:gridCol w:w="1461"/>
+        <w:gridCol w:w="1457"/>
+        <w:gridCol w:w="1461"/>
+        <w:gridCol w:w="1461"/>
+        <w:gridCol w:w="1465"/>
+        <w:gridCol w:w="1464"/>
       </w:tblGrid>
       <w:tr>
         <w:trPr>
@@ -109,18 +110,18 @@
         </w:trPr>
         <w:tc>
           <w:tcPr>
-            <w:tcW w:w="1705" w:type="dxa"/>
-            <w:tcBorders>
-              <w:top w:val="single" w:sz="4" w:space="0" w:color="00000A"/>
-              <w:left w:val="single" w:sz="4" w:space="0" w:color="00000A"/>
-              <w:bottom w:val="single" w:sz="4" w:space="0" w:color="00000A"/>
-              <w:insideH w:val="single" w:sz="4" w:space="0" w:color="00000A"/>
-              <w:right w:val="single" w:sz="4" w:space="0" w:color="00000A"/>
-              <w:insideV w:val="single" w:sz="4" w:space="0" w:color="00000A"/>
-            </w:tcBorders>
-            <w:shd w:fill="auto" w:val="clear"/>
-            <w:tcMar>
-              <w:left w:w="108" w:type="dxa"/>
+            <w:tcW w:w="1460" w:type="dxa"/>
+            <w:tcBorders>
+              <w:top w:val="single" w:sz="4" w:space="0" w:color="00000A"/>
+              <w:left w:val="single" w:sz="4" w:space="0" w:color="00000A"/>
+              <w:bottom w:val="single" w:sz="4" w:space="0" w:color="00000A"/>
+              <w:insideH w:val="single" w:sz="4" w:space="0" w:color="00000A"/>
+              <w:right w:val="single" w:sz="4" w:space="0" w:color="00000A"/>
+              <w:insideV w:val="single" w:sz="4" w:space="0" w:color="00000A"/>
+            </w:tcBorders>
+            <w:shd w:fill="FFFFFF" w:val="clear"/>
+            <w:tcMar>
+              <w:left w:w="103" w:type="dxa"/>
             </w:tcMar>
           </w:tcPr>
           <w:p>
@@ -137,18 +138,18 @@
         </w:tc>
         <w:tc>
           <w:tcPr>
-            <w:tcW w:w="1705" w:type="dxa"/>
-            <w:tcBorders>
-              <w:top w:val="single" w:sz="4" w:space="0" w:color="00000A"/>
-              <w:left w:val="single" w:sz="4" w:space="0" w:color="00000A"/>
-              <w:bottom w:val="single" w:sz="4" w:space="0" w:color="00000A"/>
-              <w:insideH w:val="single" w:sz="4" w:space="0" w:color="00000A"/>
-              <w:right w:val="single" w:sz="4" w:space="0" w:color="00000A"/>
-              <w:insideV w:val="single" w:sz="4" w:space="0" w:color="00000A"/>
-            </w:tcBorders>
-            <w:shd w:fill="auto" w:val="clear"/>
-            <w:tcMar>
-              <w:left w:w="108" w:type="dxa"/>
+            <w:tcW w:w="1461" w:type="dxa"/>
+            <w:tcBorders>
+              <w:top w:val="single" w:sz="4" w:space="0" w:color="00000A"/>
+              <w:left w:val="single" w:sz="4" w:space="0" w:color="00000A"/>
+              <w:bottom w:val="single" w:sz="4" w:space="0" w:color="00000A"/>
+              <w:insideH w:val="single" w:sz="4" w:space="0" w:color="00000A"/>
+              <w:right w:val="single" w:sz="4" w:space="0" w:color="00000A"/>
+              <w:insideV w:val="single" w:sz="4" w:space="0" w:color="00000A"/>
+            </w:tcBorders>
+            <w:shd w:fill="FFFFFF" w:val="clear"/>
+            <w:tcMar>
+              <w:left w:w="103" w:type="dxa"/>
             </w:tcMar>
           </w:tcPr>
           <w:p>
@@ -165,113 +166,152 @@
         </w:tc>
         <w:tc>
           <w:tcPr>
-            <w:tcW w:w="1703" w:type="dxa"/>
-            <w:tcBorders>
-              <w:top w:val="single" w:sz="4" w:space="0" w:color="00000A"/>
-              <w:left w:val="single" w:sz="4" w:space="0" w:color="00000A"/>
-              <w:bottom w:val="single" w:sz="4" w:space="0" w:color="00000A"/>
-              <w:insideH w:val="single" w:sz="4" w:space="0" w:color="00000A"/>
-              <w:right w:val="single" w:sz="4" w:space="0" w:color="00000A"/>
-              <w:insideV w:val="single" w:sz="4" w:space="0" w:color="00000A"/>
-            </w:tcBorders>
-            <w:shd w:fill="auto" w:val="clear"/>
-            <w:tcMar>
-              <w:left w:w="108" w:type="dxa"/>
-            </w:tcMar>
-          </w:tcPr>
-          <w:p>
-            <w:pPr>
-              <w:pStyle w:val="Normal"/>
-              <w:spacing w:before="0" w:after="0"/>
-              <w:rPr/>
-            </w:pPr>
-            <w:r>
-              <w:rPr/>
-              <w:t>1000 objets</w:t>
-            </w:r>
-          </w:p>
-        </w:tc>
-        <w:tc>
-          <w:tcPr>
-            <w:tcW w:w="1705" w:type="dxa"/>
-            <w:tcBorders>
-              <w:top w:val="single" w:sz="4" w:space="0" w:color="00000A"/>
-              <w:left w:val="single" w:sz="4" w:space="0" w:color="00000A"/>
-              <w:bottom w:val="single" w:sz="4" w:space="0" w:color="00000A"/>
-              <w:insideH w:val="single" w:sz="4" w:space="0" w:color="00000A"/>
-              <w:right w:val="single" w:sz="4" w:space="0" w:color="00000A"/>
-              <w:insideV w:val="single" w:sz="4" w:space="0" w:color="00000A"/>
-            </w:tcBorders>
-            <w:shd w:fill="auto" w:val="clear"/>
-            <w:tcMar>
-              <w:left w:w="108" w:type="dxa"/>
-            </w:tcMar>
-          </w:tcPr>
-          <w:p>
-            <w:pPr>
-              <w:pStyle w:val="Normal"/>
-              <w:spacing w:before="0" w:after="0"/>
-              <w:rPr/>
-            </w:pPr>
-            <w:r>
-              <w:rPr/>
-              <w:t>10000 objets</w:t>
-            </w:r>
-          </w:p>
-        </w:tc>
-        <w:tc>
-          <w:tcPr>
-            <w:tcW w:w="1706" w:type="dxa"/>
-            <w:tcBorders>
-              <w:top w:val="single" w:sz="4" w:space="0" w:color="00000A"/>
-              <w:left w:val="single" w:sz="4" w:space="0" w:color="00000A"/>
-              <w:bottom w:val="single" w:sz="4" w:space="0" w:color="00000A"/>
-              <w:insideH w:val="single" w:sz="4" w:space="0" w:color="00000A"/>
-              <w:right w:val="single" w:sz="4" w:space="0" w:color="00000A"/>
-              <w:insideV w:val="single" w:sz="4" w:space="0" w:color="00000A"/>
-            </w:tcBorders>
-            <w:shd w:fill="auto" w:val="clear"/>
-            <w:tcMar>
-              <w:left w:w="108" w:type="dxa"/>
-            </w:tcMar>
-          </w:tcPr>
-          <w:p>
-            <w:pPr>
-              <w:pStyle w:val="Normal"/>
-              <w:spacing w:before="0" w:after="0"/>
-              <w:rPr/>
-            </w:pPr>
-            <w:r>
-              <w:rPr/>
-              <w:t>100000 objets</w:t>
-            </w:r>
-          </w:p>
-        </w:tc>
-        <w:tc>
-          <w:tcPr>
-            <w:tcW w:w="1707" w:type="dxa"/>
-            <w:tcBorders>
-              <w:top w:val="single" w:sz="4" w:space="0" w:color="00000A"/>
-              <w:left w:val="single" w:sz="4" w:space="0" w:color="00000A"/>
-              <w:bottom w:val="single" w:sz="4" w:space="0" w:color="00000A"/>
-              <w:insideH w:val="single" w:sz="4" w:space="0" w:color="00000A"/>
-              <w:right w:val="single" w:sz="4" w:space="0" w:color="00000A"/>
-              <w:insideV w:val="single" w:sz="4" w:space="0" w:color="00000A"/>
-            </w:tcBorders>
-            <w:shd w:fill="auto" w:val="clear"/>
-            <w:tcMar>
-              <w:left w:w="108" w:type="dxa"/>
-            </w:tcMar>
-          </w:tcPr>
-          <w:p>
-            <w:pPr>
-              <w:pStyle w:val="Normal"/>
-              <w:spacing w:before="0" w:after="0"/>
-              <w:rPr/>
-            </w:pPr>
-            <w:r>
-              <w:rPr/>
-              <w:t>1000000 objets</w:t>
+            <w:tcW w:w="1457" w:type="dxa"/>
+            <w:tcBorders>
+              <w:top w:val="single" w:sz="4" w:space="0" w:color="00000A"/>
+              <w:left w:val="single" w:sz="4" w:space="0" w:color="00000A"/>
+              <w:bottom w:val="single" w:sz="4" w:space="0" w:color="00000A"/>
+              <w:insideH w:val="single" w:sz="4" w:space="0" w:color="00000A"/>
+              <w:right w:val="single" w:sz="4" w:space="0" w:color="00000A"/>
+              <w:insideV w:val="single" w:sz="4" w:space="0" w:color="00000A"/>
+            </w:tcBorders>
+            <w:shd w:fill="FFFFFF" w:val="clear"/>
+            <w:tcMar>
+              <w:left w:w="103" w:type="dxa"/>
+            </w:tcMar>
+          </w:tcPr>
+          <w:p>
+            <w:pPr>
+              <w:pStyle w:val="Normal"/>
+              <w:spacing w:before="0" w:after="0"/>
+              <w:rPr/>
+            </w:pPr>
+            <w:r>
+              <w:rPr/>
+              <w:t>1 000 objets</w:t>
+            </w:r>
+          </w:p>
+        </w:tc>
+        <w:tc>
+          <w:tcPr>
+            <w:tcW w:w="1461" w:type="dxa"/>
+            <w:tcBorders>
+              <w:top w:val="single" w:sz="4" w:space="0" w:color="00000A"/>
+              <w:left w:val="single" w:sz="4" w:space="0" w:color="00000A"/>
+              <w:bottom w:val="single" w:sz="4" w:space="0" w:color="00000A"/>
+              <w:insideH w:val="single" w:sz="4" w:space="0" w:color="00000A"/>
+              <w:right w:val="single" w:sz="4" w:space="0" w:color="00000A"/>
+              <w:insideV w:val="single" w:sz="4" w:space="0" w:color="00000A"/>
+            </w:tcBorders>
+            <w:shd w:fill="FFFFFF" w:val="clear"/>
+            <w:tcMar>
+              <w:left w:w="103" w:type="dxa"/>
+            </w:tcMar>
+          </w:tcPr>
+          <w:p>
+            <w:pPr>
+              <w:pStyle w:val="Normal"/>
+              <w:spacing w:before="0" w:after="0"/>
+              <w:rPr/>
+            </w:pPr>
+            <w:r>
+              <w:rPr/>
+              <w:t>10 000 objets</w:t>
+            </w:r>
+          </w:p>
+        </w:tc>
+        <w:tc>
+          <w:tcPr>
+            <w:tcW w:w="1461" w:type="dxa"/>
+            <w:tcBorders>
+              <w:top w:val="single" w:sz="4" w:space="0" w:color="00000A"/>
+              <w:left w:val="single" w:sz="4" w:space="0" w:color="00000A"/>
+              <w:bottom w:val="single" w:sz="4" w:space="0" w:color="00000A"/>
+              <w:insideH w:val="single" w:sz="4" w:space="0" w:color="00000A"/>
+              <w:right w:val="single" w:sz="4" w:space="0" w:color="00000A"/>
+              <w:insideV w:val="single" w:sz="4" w:space="0" w:color="00000A"/>
+            </w:tcBorders>
+            <w:shd w:fill="FFFFFF" w:val="clear"/>
+            <w:tcMar>
+              <w:left w:w="103" w:type="dxa"/>
+            </w:tcMar>
+          </w:tcPr>
+          <w:p>
+            <w:pPr>
+              <w:pStyle w:val="Normal"/>
+              <w:spacing w:before="0" w:after="0"/>
+              <w:rPr/>
+            </w:pPr>
+            <w:r>
+              <w:rPr/>
+              <w:t>100 000 objets</w:t>
+            </w:r>
+          </w:p>
+        </w:tc>
+        <w:tc>
+          <w:tcPr>
+            <w:tcW w:w="1465" w:type="dxa"/>
+            <w:tcBorders>
+              <w:top w:val="single" w:sz="4" w:space="0" w:color="00000A"/>
+              <w:left w:val="single" w:sz="4" w:space="0" w:color="00000A"/>
+              <w:bottom w:val="single" w:sz="4" w:space="0" w:color="00000A"/>
+              <w:insideH w:val="single" w:sz="4" w:space="0" w:color="00000A"/>
+              <w:right w:val="nil"/>
+              <w:insideV w:val="nil"/>
+            </w:tcBorders>
+            <w:shd w:fill="FFFFFF" w:val="clear"/>
+            <w:tcMar>
+              <w:left w:w="103" w:type="dxa"/>
+            </w:tcMar>
+          </w:tcPr>
+          <w:p>
+            <w:pPr>
+              <w:pStyle w:val="Normal"/>
+              <w:spacing w:before="0" w:after="0"/>
+              <w:rPr/>
+            </w:pPr>
+            <w:r>
+              <w:rPr/>
+              <w:t>1 000 000 objets</w:t>
+            </w:r>
+          </w:p>
+        </w:tc>
+        <w:tc>
+          <w:tcPr>
+            <w:tcW w:w="1464" w:type="dxa"/>
+            <w:tcBorders>
+              <w:top w:val="single" w:sz="4" w:space="0" w:color="00000A"/>
+              <w:left w:val="single" w:sz="4" w:space="0" w:color="00000A"/>
+              <w:bottom w:val="single" w:sz="4" w:space="0" w:color="00000A"/>
+              <w:insideH w:val="single" w:sz="4" w:space="0" w:color="00000A"/>
+              <w:right w:val="single" w:sz="4" w:space="0" w:color="00000A"/>
+              <w:insideV w:val="single" w:sz="4" w:space="0" w:color="00000A"/>
+            </w:tcBorders>
+            <w:shd w:fill="FFFFFF" w:val="clear"/>
+            <w:tcMar>
+              <w:left w:w="103" w:type="dxa"/>
+            </w:tcMar>
+          </w:tcPr>
+          <w:p>
+            <w:pPr>
+              <w:pStyle w:val="Normal"/>
+              <w:spacing w:before="0" w:after="0"/>
+              <w:rPr/>
+            </w:pPr>
+            <w:r>
+              <w:rPr/>
+              <w:t>10 000 000</w:t>
+            </w:r>
+          </w:p>
+          <w:p>
+            <w:pPr>
+              <w:pStyle w:val="Normal"/>
+              <w:spacing w:before="0" w:after="0"/>
+              <w:rPr/>
+            </w:pPr>
+            <w:r>
+              <w:rPr/>
+              <w:t>objets</w:t>
             </w:r>
           </w:p>
         </w:tc>
@@ -283,50 +323,46 @@
         </w:trPr>
         <w:tc>
           <w:tcPr>
-            <w:tcW w:w="1705" w:type="dxa"/>
-            <w:tcBorders>
-              <w:top w:val="single" w:sz="4" w:space="0" w:color="00000A"/>
-              <w:left w:val="single" w:sz="4" w:space="0" w:color="00000A"/>
-              <w:bottom w:val="single" w:sz="4" w:space="0" w:color="00000A"/>
-              <w:insideH w:val="single" w:sz="4" w:space="0" w:color="00000A"/>
-              <w:right w:val="single" w:sz="4" w:space="0" w:color="00000A"/>
-              <w:insideV w:val="single" w:sz="4" w:space="0" w:color="00000A"/>
-            </w:tcBorders>
-            <w:shd w:fill="auto" w:val="clear"/>
-            <w:tcMar>
-              <w:left w:w="108" w:type="dxa"/>
-            </w:tcMar>
-          </w:tcPr>
-          <w:p>
-            <w:pPr>
-              <w:pStyle w:val="Normal"/>
-              <w:spacing w:before="0" w:after="0"/>
-              <w:rPr/>
-            </w:pPr>
-            <w:r>
-              <w:rPr/>
-              <w:t>Écriture</w:t>
-            </w:r>
-            <w:r>
-              <w:rPr/>
-              <w:t xml:space="preserve"> dans un fichier (SAVE)</w:t>
-            </w:r>
-          </w:p>
-        </w:tc>
-        <w:tc>
-          <w:tcPr>
-            <w:tcW w:w="1705" w:type="dxa"/>
-            <w:tcBorders>
-              <w:top w:val="single" w:sz="4" w:space="0" w:color="00000A"/>
-              <w:left w:val="single" w:sz="4" w:space="0" w:color="00000A"/>
-              <w:bottom w:val="single" w:sz="4" w:space="0" w:color="00000A"/>
-              <w:insideH w:val="single" w:sz="4" w:space="0" w:color="00000A"/>
-              <w:right w:val="single" w:sz="4" w:space="0" w:color="00000A"/>
-              <w:insideV w:val="single" w:sz="4" w:space="0" w:color="00000A"/>
-            </w:tcBorders>
-            <w:shd w:fill="auto" w:val="clear"/>
-            <w:tcMar>
-              <w:left w:w="108" w:type="dxa"/>
+            <w:tcW w:w="1460" w:type="dxa"/>
+            <w:tcBorders>
+              <w:top w:val="single" w:sz="4" w:space="0" w:color="00000A"/>
+              <w:left w:val="single" w:sz="4" w:space="0" w:color="00000A"/>
+              <w:bottom w:val="single" w:sz="4" w:space="0" w:color="00000A"/>
+              <w:insideH w:val="single" w:sz="4" w:space="0" w:color="00000A"/>
+              <w:right w:val="single" w:sz="4" w:space="0" w:color="00000A"/>
+              <w:insideV w:val="single" w:sz="4" w:space="0" w:color="00000A"/>
+            </w:tcBorders>
+            <w:shd w:fill="FFFFFF" w:val="clear"/>
+            <w:tcMar>
+              <w:left w:w="103" w:type="dxa"/>
+            </w:tcMar>
+          </w:tcPr>
+          <w:p>
+            <w:pPr>
+              <w:pStyle w:val="Normal"/>
+              <w:spacing w:before="0" w:after="0"/>
+              <w:rPr/>
+            </w:pPr>
+            <w:r>
+              <w:rPr/>
+              <w:t>Écriture dans un fichier (SAVE)</w:t>
+            </w:r>
+          </w:p>
+        </w:tc>
+        <w:tc>
+          <w:tcPr>
+            <w:tcW w:w="1461" w:type="dxa"/>
+            <w:tcBorders>
+              <w:top w:val="single" w:sz="4" w:space="0" w:color="00000A"/>
+              <w:left w:val="single" w:sz="4" w:space="0" w:color="00000A"/>
+              <w:bottom w:val="single" w:sz="4" w:space="0" w:color="00000A"/>
+              <w:insideH w:val="single" w:sz="4" w:space="0" w:color="00000A"/>
+              <w:right w:val="single" w:sz="4" w:space="0" w:color="00000A"/>
+              <w:insideV w:val="single" w:sz="4" w:space="0" w:color="00000A"/>
+            </w:tcBorders>
+            <w:shd w:fill="FFFFFF" w:val="clear"/>
+            <w:tcMar>
+              <w:left w:w="103" w:type="dxa"/>
             </w:tcMar>
           </w:tcPr>
           <w:p>
@@ -345,99 +381,126 @@
         </w:tc>
         <w:tc>
           <w:tcPr>
-            <w:tcW w:w="1703" w:type="dxa"/>
-            <w:tcBorders>
-              <w:top w:val="single" w:sz="4" w:space="0" w:color="00000A"/>
-              <w:left w:val="single" w:sz="4" w:space="0" w:color="00000A"/>
-              <w:bottom w:val="single" w:sz="4" w:space="0" w:color="00000A"/>
-              <w:insideH w:val="single" w:sz="4" w:space="0" w:color="00000A"/>
-              <w:right w:val="single" w:sz="4" w:space="0" w:color="00000A"/>
-              <w:insideV w:val="single" w:sz="4" w:space="0" w:color="00000A"/>
-            </w:tcBorders>
-            <w:shd w:fill="auto" w:val="clear"/>
-            <w:tcMar>
-              <w:left w:w="108" w:type="dxa"/>
-            </w:tcMar>
-          </w:tcPr>
-          <w:p>
-            <w:pPr>
-              <w:pStyle w:val="Normal"/>
-              <w:spacing w:before="0" w:after="0"/>
-              <w:rPr/>
-            </w:pPr>
-            <w:r>
-              <w:rPr/>
-            </w:r>
-          </w:p>
-        </w:tc>
-        <w:tc>
-          <w:tcPr>
-            <w:tcW w:w="1705" w:type="dxa"/>
-            <w:tcBorders>
-              <w:top w:val="single" w:sz="4" w:space="0" w:color="00000A"/>
-              <w:left w:val="single" w:sz="4" w:space="0" w:color="00000A"/>
-              <w:bottom w:val="single" w:sz="4" w:space="0" w:color="00000A"/>
-              <w:insideH w:val="single" w:sz="4" w:space="0" w:color="00000A"/>
-              <w:right w:val="single" w:sz="4" w:space="0" w:color="00000A"/>
-              <w:insideV w:val="single" w:sz="4" w:space="0" w:color="00000A"/>
-            </w:tcBorders>
-            <w:shd w:fill="auto" w:val="clear"/>
-            <w:tcMar>
-              <w:left w:w="108" w:type="dxa"/>
-            </w:tcMar>
-          </w:tcPr>
-          <w:p>
-            <w:pPr>
-              <w:pStyle w:val="Normal"/>
-              <w:spacing w:before="0" w:after="0"/>
-              <w:rPr/>
-            </w:pPr>
-            <w:r>
-              <w:rPr/>
-            </w:r>
-          </w:p>
-        </w:tc>
-        <w:tc>
-          <w:tcPr>
-            <w:tcW w:w="1706" w:type="dxa"/>
-            <w:tcBorders>
-              <w:top w:val="single" w:sz="4" w:space="0" w:color="00000A"/>
-              <w:left w:val="single" w:sz="4" w:space="0" w:color="00000A"/>
-              <w:bottom w:val="single" w:sz="4" w:space="0" w:color="00000A"/>
-              <w:insideH w:val="single" w:sz="4" w:space="0" w:color="00000A"/>
-              <w:right w:val="single" w:sz="4" w:space="0" w:color="00000A"/>
-              <w:insideV w:val="single" w:sz="4" w:space="0" w:color="00000A"/>
-            </w:tcBorders>
-            <w:shd w:fill="auto" w:val="clear"/>
-            <w:tcMar>
-              <w:left w:w="108" w:type="dxa"/>
-            </w:tcMar>
-          </w:tcPr>
-          <w:p>
-            <w:pPr>
-              <w:pStyle w:val="Normal"/>
-              <w:spacing w:before="0" w:after="0"/>
-              <w:rPr/>
-            </w:pPr>
-            <w:r>
-              <w:rPr/>
-            </w:r>
-          </w:p>
-        </w:tc>
-        <w:tc>
-          <w:tcPr>
-            <w:tcW w:w="1707" w:type="dxa"/>
-            <w:tcBorders>
-              <w:top w:val="single" w:sz="4" w:space="0" w:color="00000A"/>
-              <w:left w:val="single" w:sz="4" w:space="0" w:color="00000A"/>
-              <w:bottom w:val="single" w:sz="4" w:space="0" w:color="00000A"/>
-              <w:insideH w:val="single" w:sz="4" w:space="0" w:color="00000A"/>
-              <w:right w:val="single" w:sz="4" w:space="0" w:color="00000A"/>
-              <w:insideV w:val="single" w:sz="4" w:space="0" w:color="00000A"/>
-            </w:tcBorders>
-            <w:shd w:fill="auto" w:val="clear"/>
-            <w:tcMar>
-              <w:left w:w="108" w:type="dxa"/>
+            <w:tcW w:w="1457" w:type="dxa"/>
+            <w:tcBorders>
+              <w:top w:val="single" w:sz="4" w:space="0" w:color="00000A"/>
+              <w:left w:val="single" w:sz="4" w:space="0" w:color="00000A"/>
+              <w:bottom w:val="single" w:sz="4" w:space="0" w:color="00000A"/>
+              <w:insideH w:val="single" w:sz="4" w:space="0" w:color="00000A"/>
+              <w:right w:val="single" w:sz="4" w:space="0" w:color="00000A"/>
+              <w:insideV w:val="single" w:sz="4" w:space="0" w:color="00000A"/>
+            </w:tcBorders>
+            <w:shd w:fill="FFFFFF" w:val="clear"/>
+            <w:tcMar>
+              <w:left w:w="103" w:type="dxa"/>
+            </w:tcMar>
+          </w:tcPr>
+          <w:p>
+            <w:pPr>
+              <w:pStyle w:val="Normal"/>
+              <w:spacing w:before="0" w:after="0"/>
+              <w:rPr/>
+            </w:pPr>
+            <w:r>
+              <w:rPr/>
+            </w:r>
+          </w:p>
+        </w:tc>
+        <w:tc>
+          <w:tcPr>
+            <w:tcW w:w="1461" w:type="dxa"/>
+            <w:tcBorders>
+              <w:top w:val="single" w:sz="4" w:space="0" w:color="00000A"/>
+              <w:left w:val="single" w:sz="4" w:space="0" w:color="00000A"/>
+              <w:bottom w:val="single" w:sz="4" w:space="0" w:color="00000A"/>
+              <w:insideH w:val="single" w:sz="4" w:space="0" w:color="00000A"/>
+              <w:right w:val="single" w:sz="4" w:space="0" w:color="00000A"/>
+              <w:insideV w:val="single" w:sz="4" w:space="0" w:color="00000A"/>
+            </w:tcBorders>
+            <w:shd w:fill="FFFFFF" w:val="clear"/>
+            <w:tcMar>
+              <w:left w:w="103" w:type="dxa"/>
+            </w:tcMar>
+          </w:tcPr>
+          <w:p>
+            <w:pPr>
+              <w:pStyle w:val="Normal"/>
+              <w:spacing w:before="0" w:after="0"/>
+              <w:rPr/>
+            </w:pPr>
+            <w:r>
+              <w:rPr/>
+            </w:r>
+          </w:p>
+        </w:tc>
+        <w:tc>
+          <w:tcPr>
+            <w:tcW w:w="1461" w:type="dxa"/>
+            <w:tcBorders>
+              <w:top w:val="single" w:sz="4" w:space="0" w:color="00000A"/>
+              <w:left w:val="single" w:sz="4" w:space="0" w:color="00000A"/>
+              <w:bottom w:val="single" w:sz="4" w:space="0" w:color="00000A"/>
+              <w:insideH w:val="single" w:sz="4" w:space="0" w:color="00000A"/>
+              <w:right w:val="single" w:sz="4" w:space="0" w:color="00000A"/>
+              <w:insideV w:val="single" w:sz="4" w:space="0" w:color="00000A"/>
+            </w:tcBorders>
+            <w:shd w:fill="FFFFFF" w:val="clear"/>
+            <w:tcMar>
+              <w:left w:w="103" w:type="dxa"/>
+            </w:tcMar>
+          </w:tcPr>
+          <w:p>
+            <w:pPr>
+              <w:pStyle w:val="Normal"/>
+              <w:spacing w:before="0" w:after="0"/>
+              <w:rPr/>
+            </w:pPr>
+            <w:r>
+              <w:rPr/>
+            </w:r>
+          </w:p>
+        </w:tc>
+        <w:tc>
+          <w:tcPr>
+            <w:tcW w:w="1465" w:type="dxa"/>
+            <w:tcBorders>
+              <w:top w:val="single" w:sz="4" w:space="0" w:color="00000A"/>
+              <w:left w:val="single" w:sz="4" w:space="0" w:color="00000A"/>
+              <w:bottom w:val="single" w:sz="4" w:space="0" w:color="00000A"/>
+              <w:insideH w:val="single" w:sz="4" w:space="0" w:color="00000A"/>
+              <w:right w:val="nil"/>
+              <w:insideV w:val="nil"/>
+            </w:tcBorders>
+            <w:shd w:fill="FFFFFF" w:val="clear"/>
+            <w:tcMar>
+              <w:left w:w="103" w:type="dxa"/>
+            </w:tcMar>
+          </w:tcPr>
+          <w:p>
+            <w:pPr>
+              <w:pStyle w:val="Normal"/>
+              <w:spacing w:before="0" w:after="0"/>
+              <w:rPr/>
+            </w:pPr>
+            <w:r>
+              <w:rPr/>
+            </w:r>
+          </w:p>
+        </w:tc>
+        <w:tc>
+          <w:tcPr>
+            <w:tcW w:w="1464" w:type="dxa"/>
+            <w:tcBorders>
+              <w:top w:val="single" w:sz="4" w:space="0" w:color="00000A"/>
+              <w:left w:val="single" w:sz="4" w:space="0" w:color="00000A"/>
+              <w:bottom w:val="single" w:sz="4" w:space="0" w:color="00000A"/>
+              <w:insideH w:val="single" w:sz="4" w:space="0" w:color="00000A"/>
+              <w:right w:val="single" w:sz="4" w:space="0" w:color="00000A"/>
+              <w:insideV w:val="single" w:sz="4" w:space="0" w:color="00000A"/>
+            </w:tcBorders>
+            <w:shd w:fill="FFFFFF" w:val="clear"/>
+            <w:tcMar>
+              <w:left w:w="103" w:type="dxa"/>
             </w:tcMar>
           </w:tcPr>
           <w:p>
@@ -459,18 +522,18 @@
         </w:trPr>
         <w:tc>
           <w:tcPr>
-            <w:tcW w:w="1705" w:type="dxa"/>
-            <w:tcBorders>
-              <w:top w:val="single" w:sz="4" w:space="0" w:color="00000A"/>
-              <w:left w:val="single" w:sz="4" w:space="0" w:color="00000A"/>
-              <w:bottom w:val="single" w:sz="4" w:space="0" w:color="00000A"/>
-              <w:insideH w:val="single" w:sz="4" w:space="0" w:color="00000A"/>
-              <w:right w:val="single" w:sz="4" w:space="0" w:color="00000A"/>
-              <w:insideV w:val="single" w:sz="4" w:space="0" w:color="00000A"/>
-            </w:tcBorders>
-            <w:shd w:fill="auto" w:val="clear"/>
-            <w:tcMar>
-              <w:left w:w="108" w:type="dxa"/>
+            <w:tcW w:w="1460" w:type="dxa"/>
+            <w:tcBorders>
+              <w:top w:val="single" w:sz="4" w:space="0" w:color="00000A"/>
+              <w:left w:val="single" w:sz="4" w:space="0" w:color="00000A"/>
+              <w:bottom w:val="single" w:sz="4" w:space="0" w:color="00000A"/>
+              <w:insideH w:val="single" w:sz="4" w:space="0" w:color="00000A"/>
+              <w:right w:val="single" w:sz="4" w:space="0" w:color="00000A"/>
+              <w:insideV w:val="single" w:sz="4" w:space="0" w:color="00000A"/>
+            </w:tcBorders>
+            <w:shd w:fill="FFFFFF" w:val="clear"/>
+            <w:tcMar>
+              <w:left w:w="103" w:type="dxa"/>
             </w:tcMar>
           </w:tcPr>
           <w:p>
@@ -487,18 +550,18 @@
         </w:tc>
         <w:tc>
           <w:tcPr>
-            <w:tcW w:w="1705" w:type="dxa"/>
-            <w:tcBorders>
-              <w:top w:val="single" w:sz="4" w:space="0" w:color="00000A"/>
-              <w:left w:val="single" w:sz="4" w:space="0" w:color="00000A"/>
-              <w:bottom w:val="single" w:sz="4" w:space="0" w:color="00000A"/>
-              <w:insideH w:val="single" w:sz="4" w:space="0" w:color="00000A"/>
-              <w:right w:val="single" w:sz="4" w:space="0" w:color="00000A"/>
-              <w:insideV w:val="single" w:sz="4" w:space="0" w:color="00000A"/>
-            </w:tcBorders>
-            <w:shd w:fill="auto" w:val="clear"/>
-            <w:tcMar>
-              <w:left w:w="108" w:type="dxa"/>
+            <w:tcW w:w="1461" w:type="dxa"/>
+            <w:tcBorders>
+              <w:top w:val="single" w:sz="4" w:space="0" w:color="00000A"/>
+              <w:left w:val="single" w:sz="4" w:space="0" w:color="00000A"/>
+              <w:bottom w:val="single" w:sz="4" w:space="0" w:color="00000A"/>
+              <w:insideH w:val="single" w:sz="4" w:space="0" w:color="00000A"/>
+              <w:right w:val="single" w:sz="4" w:space="0" w:color="00000A"/>
+              <w:insideV w:val="single" w:sz="4" w:space="0" w:color="00000A"/>
+            </w:tcBorders>
+            <w:shd w:fill="FFFFFF" w:val="clear"/>
+            <w:tcMar>
+              <w:left w:w="103" w:type="dxa"/>
             </w:tcMar>
           </w:tcPr>
           <w:p>
@@ -515,18 +578,18 @@
         </w:tc>
         <w:tc>
           <w:tcPr>
-            <w:tcW w:w="1703" w:type="dxa"/>
-            <w:tcBorders>
-              <w:top w:val="single" w:sz="4" w:space="0" w:color="00000A"/>
-              <w:left w:val="single" w:sz="4" w:space="0" w:color="00000A"/>
-              <w:bottom w:val="single" w:sz="4" w:space="0" w:color="00000A"/>
-              <w:insideH w:val="single" w:sz="4" w:space="0" w:color="00000A"/>
-              <w:right w:val="single" w:sz="4" w:space="0" w:color="00000A"/>
-              <w:insideV w:val="single" w:sz="4" w:space="0" w:color="00000A"/>
-            </w:tcBorders>
-            <w:shd w:fill="auto" w:val="clear"/>
-            <w:tcMar>
-              <w:left w:w="108" w:type="dxa"/>
+            <w:tcW w:w="1457" w:type="dxa"/>
+            <w:tcBorders>
+              <w:top w:val="single" w:sz="4" w:space="0" w:color="00000A"/>
+              <w:left w:val="single" w:sz="4" w:space="0" w:color="00000A"/>
+              <w:bottom w:val="single" w:sz="4" w:space="0" w:color="00000A"/>
+              <w:insideH w:val="single" w:sz="4" w:space="0" w:color="00000A"/>
+              <w:right w:val="single" w:sz="4" w:space="0" w:color="00000A"/>
+              <w:insideV w:val="single" w:sz="4" w:space="0" w:color="00000A"/>
+            </w:tcBorders>
+            <w:shd w:fill="FFFFFF" w:val="clear"/>
+            <w:tcMar>
+              <w:left w:w="103" w:type="dxa"/>
             </w:tcMar>
           </w:tcPr>
           <w:p>
@@ -543,18 +606,18 @@
         </w:tc>
         <w:tc>
           <w:tcPr>
-            <w:tcW w:w="1705" w:type="dxa"/>
-            <w:tcBorders>
-              <w:top w:val="single" w:sz="4" w:space="0" w:color="00000A"/>
-              <w:left w:val="single" w:sz="4" w:space="0" w:color="00000A"/>
-              <w:bottom w:val="single" w:sz="4" w:space="0" w:color="00000A"/>
-              <w:insideH w:val="single" w:sz="4" w:space="0" w:color="00000A"/>
-              <w:right w:val="single" w:sz="4" w:space="0" w:color="00000A"/>
-              <w:insideV w:val="single" w:sz="4" w:space="0" w:color="00000A"/>
-            </w:tcBorders>
-            <w:shd w:fill="auto" w:val="clear"/>
-            <w:tcMar>
-              <w:left w:w="108" w:type="dxa"/>
+            <w:tcW w:w="1461" w:type="dxa"/>
+            <w:tcBorders>
+              <w:top w:val="single" w:sz="4" w:space="0" w:color="00000A"/>
+              <w:left w:val="single" w:sz="4" w:space="0" w:color="00000A"/>
+              <w:bottom w:val="single" w:sz="4" w:space="0" w:color="00000A"/>
+              <w:insideH w:val="single" w:sz="4" w:space="0" w:color="00000A"/>
+              <w:right w:val="single" w:sz="4" w:space="0" w:color="00000A"/>
+              <w:insideV w:val="single" w:sz="4" w:space="0" w:color="00000A"/>
+            </w:tcBorders>
+            <w:shd w:fill="FFFFFF" w:val="clear"/>
+            <w:tcMar>
+              <w:left w:w="103" w:type="dxa"/>
             </w:tcMar>
           </w:tcPr>
           <w:p>
@@ -571,18 +634,18 @@
         </w:tc>
         <w:tc>
           <w:tcPr>
-            <w:tcW w:w="1706" w:type="dxa"/>
-            <w:tcBorders>
-              <w:top w:val="single" w:sz="4" w:space="0" w:color="00000A"/>
-              <w:left w:val="single" w:sz="4" w:space="0" w:color="00000A"/>
-              <w:bottom w:val="single" w:sz="4" w:space="0" w:color="00000A"/>
-              <w:insideH w:val="single" w:sz="4" w:space="0" w:color="00000A"/>
-              <w:right w:val="single" w:sz="4" w:space="0" w:color="00000A"/>
-              <w:insideV w:val="single" w:sz="4" w:space="0" w:color="00000A"/>
-            </w:tcBorders>
-            <w:shd w:fill="auto" w:val="clear"/>
-            <w:tcMar>
-              <w:left w:w="108" w:type="dxa"/>
+            <w:tcW w:w="1461" w:type="dxa"/>
+            <w:tcBorders>
+              <w:top w:val="single" w:sz="4" w:space="0" w:color="00000A"/>
+              <w:left w:val="single" w:sz="4" w:space="0" w:color="00000A"/>
+              <w:bottom w:val="single" w:sz="4" w:space="0" w:color="00000A"/>
+              <w:insideH w:val="single" w:sz="4" w:space="0" w:color="00000A"/>
+              <w:right w:val="single" w:sz="4" w:space="0" w:color="00000A"/>
+              <w:insideV w:val="single" w:sz="4" w:space="0" w:color="00000A"/>
+            </w:tcBorders>
+            <w:shd w:fill="FFFFFF" w:val="clear"/>
+            <w:tcMar>
+              <w:left w:w="103" w:type="dxa"/>
             </w:tcMar>
           </w:tcPr>
           <w:p>
@@ -599,18 +662,18 @@
         </w:tc>
         <w:tc>
           <w:tcPr>
-            <w:tcW w:w="1707" w:type="dxa"/>
-            <w:tcBorders>
-              <w:top w:val="single" w:sz="4" w:space="0" w:color="00000A"/>
-              <w:left w:val="single" w:sz="4" w:space="0" w:color="00000A"/>
-              <w:bottom w:val="single" w:sz="4" w:space="0" w:color="00000A"/>
-              <w:insideH w:val="single" w:sz="4" w:space="0" w:color="00000A"/>
-              <w:right w:val="single" w:sz="4" w:space="0" w:color="00000A"/>
-              <w:insideV w:val="single" w:sz="4" w:space="0" w:color="00000A"/>
-            </w:tcBorders>
-            <w:shd w:fill="auto" w:val="clear"/>
-            <w:tcMar>
-              <w:left w:w="108" w:type="dxa"/>
+            <w:tcW w:w="1465" w:type="dxa"/>
+            <w:tcBorders>
+              <w:top w:val="single" w:sz="4" w:space="0" w:color="00000A"/>
+              <w:left w:val="single" w:sz="4" w:space="0" w:color="00000A"/>
+              <w:bottom w:val="single" w:sz="4" w:space="0" w:color="00000A"/>
+              <w:insideH w:val="single" w:sz="4" w:space="0" w:color="00000A"/>
+              <w:right w:val="nil"/>
+              <w:insideV w:val="nil"/>
+            </w:tcBorders>
+            <w:shd w:fill="FFFFFF" w:val="clear"/>
+            <w:tcMar>
+              <w:left w:w="103" w:type="dxa"/>
             </w:tcMar>
           </w:tcPr>
           <w:p>
@@ -622,6 +685,238 @@
             <w:r>
               <w:rPr/>
               <w:t>25572</w:t>
+            </w:r>
+          </w:p>
+        </w:tc>
+        <w:tc>
+          <w:tcPr>
+            <w:tcW w:w="1464" w:type="dxa"/>
+            <w:tcBorders>
+              <w:top w:val="single" w:sz="4" w:space="0" w:color="00000A"/>
+              <w:left w:val="single" w:sz="4" w:space="0" w:color="00000A"/>
+              <w:bottom w:val="single" w:sz="4" w:space="0" w:color="00000A"/>
+              <w:insideH w:val="single" w:sz="4" w:space="0" w:color="00000A"/>
+              <w:right w:val="single" w:sz="4" w:space="0" w:color="00000A"/>
+              <w:insideV w:val="single" w:sz="4" w:space="0" w:color="00000A"/>
+            </w:tcBorders>
+            <w:shd w:fill="FFFFFF" w:val="clear"/>
+            <w:tcMar>
+              <w:left w:w="103" w:type="dxa"/>
+            </w:tcMar>
+          </w:tcPr>
+          <w:p>
+            <w:pPr>
+              <w:pStyle w:val="Normal"/>
+              <w:spacing w:before="0" w:after="0"/>
+              <w:rPr/>
+            </w:pPr>
+            <w:r>
+              <w:rPr/>
+            </w:r>
+          </w:p>
+        </w:tc>
+      </w:tr>
+      <w:tr>
+        <w:trPr>
+          <w:trHeight w:val="388" w:hRule="atLeast"/>
+          <w:cantSplit w:val="false"/>
+        </w:trPr>
+        <w:tc>
+          <w:tcPr>
+            <w:tcW w:w="1460" w:type="dxa"/>
+            <w:tcBorders>
+              <w:top w:val="nil"/>
+              <w:left w:val="single" w:sz="4" w:space="0" w:color="00000A"/>
+              <w:bottom w:val="single" w:sz="4" w:space="0" w:color="00000A"/>
+              <w:insideH w:val="single" w:sz="4" w:space="0" w:color="00000A"/>
+              <w:right w:val="single" w:sz="4" w:space="0" w:color="00000A"/>
+              <w:insideV w:val="single" w:sz="4" w:space="0" w:color="00000A"/>
+            </w:tcBorders>
+            <w:shd w:fill="FFFFFF" w:val="clear"/>
+            <w:tcMar>
+              <w:left w:w="103" w:type="dxa"/>
+            </w:tcMar>
+          </w:tcPr>
+          <w:p>
+            <w:pPr>
+              <w:pStyle w:val="Normal"/>
+              <w:spacing w:before="0" w:after="0"/>
+              <w:rPr/>
+            </w:pPr>
+            <w:r>
+              <w:rPr/>
+              <w:t>Lecture d’un fichier (LOAD)</w:t>
+            </w:r>
+          </w:p>
+        </w:tc>
+        <w:tc>
+          <w:tcPr>
+            <w:tcW w:w="1461" w:type="dxa"/>
+            <w:tcBorders>
+              <w:top w:val="nil"/>
+              <w:left w:val="single" w:sz="4" w:space="0" w:color="00000A"/>
+              <w:bottom w:val="single" w:sz="4" w:space="0" w:color="00000A"/>
+              <w:insideH w:val="single" w:sz="4" w:space="0" w:color="00000A"/>
+              <w:right w:val="single" w:sz="4" w:space="0" w:color="00000A"/>
+              <w:insideV w:val="single" w:sz="4" w:space="0" w:color="00000A"/>
+            </w:tcBorders>
+            <w:shd w:fill="FFFFFF" w:val="clear"/>
+            <w:tcMar>
+              <w:left w:w="103" w:type="dxa"/>
+            </w:tcMar>
+          </w:tcPr>
+          <w:p>
+            <w:pPr>
+              <w:pStyle w:val="Normal"/>
+              <w:spacing w:before="0" w:after="0"/>
+              <w:rPr/>
+            </w:pPr>
+            <w:r>
+              <w:rPr/>
+              <w:t>1,</w:t>
+            </w:r>
+            <w:r>
+              <w:rPr/>
+              <w:t>592</w:t>
+            </w:r>
+          </w:p>
+        </w:tc>
+        <w:tc>
+          <w:tcPr>
+            <w:tcW w:w="1457" w:type="dxa"/>
+            <w:tcBorders>
+              <w:top w:val="nil"/>
+              <w:left w:val="single" w:sz="4" w:space="0" w:color="00000A"/>
+              <w:bottom w:val="single" w:sz="4" w:space="0" w:color="00000A"/>
+              <w:insideH w:val="single" w:sz="4" w:space="0" w:color="00000A"/>
+              <w:right w:val="single" w:sz="4" w:space="0" w:color="00000A"/>
+              <w:insideV w:val="single" w:sz="4" w:space="0" w:color="00000A"/>
+            </w:tcBorders>
+            <w:shd w:fill="FFFFFF" w:val="clear"/>
+            <w:tcMar>
+              <w:left w:w="103" w:type="dxa"/>
+            </w:tcMar>
+          </w:tcPr>
+          <w:p>
+            <w:pPr>
+              <w:pStyle w:val="Normal"/>
+              <w:spacing w:before="0" w:after="0"/>
+              <w:rPr/>
+            </w:pPr>
+            <w:r>
+              <w:rPr/>
+              <w:t>12,116</w:t>
+            </w:r>
+          </w:p>
+        </w:tc>
+        <w:tc>
+          <w:tcPr>
+            <w:tcW w:w="1461" w:type="dxa"/>
+            <w:tcBorders>
+              <w:top w:val="nil"/>
+              <w:left w:val="single" w:sz="4" w:space="0" w:color="00000A"/>
+              <w:bottom w:val="single" w:sz="4" w:space="0" w:color="00000A"/>
+              <w:insideH w:val="single" w:sz="4" w:space="0" w:color="00000A"/>
+              <w:right w:val="single" w:sz="4" w:space="0" w:color="00000A"/>
+              <w:insideV w:val="single" w:sz="4" w:space="0" w:color="00000A"/>
+            </w:tcBorders>
+            <w:shd w:fill="FFFFFF" w:val="clear"/>
+            <w:tcMar>
+              <w:left w:w="103" w:type="dxa"/>
+            </w:tcMar>
+          </w:tcPr>
+          <w:p>
+            <w:pPr>
+              <w:pStyle w:val="Normal"/>
+              <w:spacing w:before="0" w:after="0"/>
+              <w:rPr/>
+            </w:pPr>
+            <w:r>
+              <w:rPr/>
+              <w:t>81,579</w:t>
+            </w:r>
+          </w:p>
+        </w:tc>
+        <w:tc>
+          <w:tcPr>
+            <w:tcW w:w="1461" w:type="dxa"/>
+            <w:tcBorders>
+              <w:top w:val="nil"/>
+              <w:left w:val="single" w:sz="4" w:space="0" w:color="00000A"/>
+              <w:bottom w:val="single" w:sz="4" w:space="0" w:color="00000A"/>
+              <w:insideH w:val="single" w:sz="4" w:space="0" w:color="00000A"/>
+              <w:right w:val="single" w:sz="4" w:space="0" w:color="00000A"/>
+              <w:insideV w:val="single" w:sz="4" w:space="0" w:color="00000A"/>
+            </w:tcBorders>
+            <w:shd w:fill="FFFFFF" w:val="clear"/>
+            <w:tcMar>
+              <w:left w:w="103" w:type="dxa"/>
+            </w:tcMar>
+          </w:tcPr>
+          <w:p>
+            <w:pPr>
+              <w:pStyle w:val="Normal"/>
+              <w:spacing w:before="0" w:after="0"/>
+              <w:rPr/>
+            </w:pPr>
+            <w:r>
+              <w:rPr/>
+              <w:t>771,575</w:t>
+            </w:r>
+          </w:p>
+        </w:tc>
+        <w:tc>
+          <w:tcPr>
+            <w:tcW w:w="1465" w:type="dxa"/>
+            <w:tcBorders>
+              <w:top w:val="nil"/>
+              <w:left w:val="single" w:sz="4" w:space="0" w:color="00000A"/>
+              <w:bottom w:val="single" w:sz="4" w:space="0" w:color="00000A"/>
+              <w:insideH w:val="single" w:sz="4" w:space="0" w:color="00000A"/>
+              <w:right w:val="nil"/>
+              <w:insideV w:val="nil"/>
+            </w:tcBorders>
+            <w:shd w:fill="FFFFFF" w:val="clear"/>
+            <w:tcMar>
+              <w:left w:w="103" w:type="dxa"/>
+            </w:tcMar>
+          </w:tcPr>
+          <w:p>
+            <w:pPr>
+              <w:pStyle w:val="Normal"/>
+              <w:spacing w:before="0" w:after="0"/>
+              <w:rPr/>
+            </w:pPr>
+            <w:r>
+              <w:rPr/>
+              <w:t>8545,8</w:t>
+            </w:r>
+          </w:p>
+        </w:tc>
+        <w:tc>
+          <w:tcPr>
+            <w:tcW w:w="1464" w:type="dxa"/>
+            <w:tcBorders>
+              <w:top w:val="nil"/>
+              <w:left w:val="single" w:sz="4" w:space="0" w:color="00000A"/>
+              <w:bottom w:val="single" w:sz="4" w:space="0" w:color="00000A"/>
+              <w:insideH w:val="single" w:sz="4" w:space="0" w:color="00000A"/>
+              <w:right w:val="single" w:sz="4" w:space="0" w:color="00000A"/>
+              <w:insideV w:val="single" w:sz="4" w:space="0" w:color="00000A"/>
+            </w:tcBorders>
+            <w:shd w:fill="FFFFFF" w:val="clear"/>
+            <w:tcMar>
+              <w:left w:w="103" w:type="dxa"/>
+            </w:tcMar>
+          </w:tcPr>
+          <w:p>
+            <w:pPr>
+              <w:pStyle w:val="Normal"/>
+              <w:spacing w:before="0" w:after="0"/>
+              <w:rPr/>
+            </w:pPr>
+            <w:r>
+              <w:rPr/>
             </w:r>
           </w:p>
         </w:tc>
@@ -896,10 +1191,10 @@
     </w:pPr>
     <w:rPr>
       <w:rFonts w:ascii="Liberation Serif" w:hAnsi="Liberation Serif" w:eastAsia="WenQuanYi Zen Hei Sharp" w:cs="Lohit Devanagari"/>
-      <w:color w:val="auto"/>
+      <w:color w:val="00000A"/>
       <w:sz w:val="24"/>
       <w:szCs w:val="24"/>
-      <w:lang w:eastAsia="zh-CN" w:bidi="hi-IN" w:val="fr-FR"/>
+      <w:lang w:val="fr-FR" w:eastAsia="zh-CN" w:bidi="hi-IN"/>
     </w:rPr>
   </w:style>
   <w:style w:type="character" w:styleId="DefaultParagraphFont" w:default="1">
@@ -977,15 +1272,27 @@
     </w:pPr>
     <w:rPr>
       <w:rFonts w:ascii="Liberation Serif" w:hAnsi="Liberation Serif" w:eastAsia="WenQuanYi Zen Hei Sharp" w:cs="Lohit Devanagari"/>
-      <w:color w:val="auto"/>
+      <w:color w:val="00000A"/>
       <w:sz w:val="24"/>
       <w:szCs w:val="24"/>
-      <w:lang w:eastAsia="zh-CN" w:bidi="hi-IN" w:val="fr-FR"/>
+      <w:lang w:val="fr-FR" w:eastAsia="zh-CN" w:bidi="hi-IN"/>
     </w:rPr>
   </w:style>
   <w:style w:type="paragraph" w:styleId="Entte">
     <w:name w:val="En-tête"/>
     <w:basedOn w:val="Normal"/>
+    <w:pPr/>
+    <w:rPr/>
+  </w:style>
+  <w:style w:type="paragraph" w:styleId="Contenudetableau">
+    <w:name w:val="Contenu de tableau"/>
+    <w:basedOn w:val="Normal"/>
+    <w:pPr/>
+    <w:rPr/>
+  </w:style>
+  <w:style w:type="paragraph" w:styleId="Titredetableau">
+    <w:name w:val="Titre de tableau"/>
+    <w:basedOn w:val="Contenudetableau"/>
     <w:pPr/>
     <w:rPr/>
   </w:style>

</xml_diff>

<commit_message>
Modif spec + perfs (nouveau record ./B3325)
</commit_message>
<xml_diff>
--- a/doc/Perfs_B3325.docx
+++ b/doc/Perfs_B3325.docx
@@ -78,7 +78,7 @@
     <w:tbl>
       <w:tblPr>
         <w:jc w:val="left"/>
-        <w:tblInd w:w="-5" w:type="dxa"/>
+        <w:tblInd w:w="-10" w:type="dxa"/>
         <w:tblBorders>
           <w:top w:val="single" w:sz="4" w:space="0" w:color="00000A"/>
           <w:left w:val="single" w:sz="4" w:space="0" w:color="00000A"/>
@@ -89,18 +89,18 @@
         </w:tblBorders>
         <w:tblCellMar>
           <w:top w:w="0" w:type="dxa"/>
-          <w:left w:w="103" w:type="dxa"/>
+          <w:left w:w="98" w:type="dxa"/>
           <w:bottom w:w="0" w:type="dxa"/>
           <w:right w:w="108" w:type="dxa"/>
         </w:tblCellMar>
       </w:tblPr>
       <w:tblGrid>
+        <w:gridCol w:w="1459"/>
+        <w:gridCol w:w="1461"/>
+        <w:gridCol w:w="1457"/>
         <w:gridCol w:w="1460"/>
         <w:gridCol w:w="1461"/>
-        <w:gridCol w:w="1457"/>
-        <w:gridCol w:w="1461"/>
-        <w:gridCol w:w="1461"/>
-        <w:gridCol w:w="2197"/>
+        <w:gridCol w:w="2198"/>
       </w:tblGrid>
       <w:tr>
         <w:trPr>
@@ -109,6 +109,90 @@
         </w:trPr>
         <w:tc>
           <w:tcPr>
+            <w:tcW w:w="1459" w:type="dxa"/>
+            <w:tcBorders>
+              <w:top w:val="single" w:sz="4" w:space="0" w:color="00000A"/>
+              <w:left w:val="single" w:sz="4" w:space="0" w:color="00000A"/>
+              <w:bottom w:val="single" w:sz="4" w:space="0" w:color="00000A"/>
+              <w:insideH w:val="single" w:sz="4" w:space="0" w:color="00000A"/>
+              <w:right w:val="single" w:sz="4" w:space="0" w:color="00000A"/>
+              <w:insideV w:val="single" w:sz="4" w:space="0" w:color="00000A"/>
+            </w:tcBorders>
+            <w:shd w:fill="FFFFFF" w:val="clear"/>
+            <w:tcMar>
+              <w:left w:w="98" w:type="dxa"/>
+            </w:tcMar>
+          </w:tcPr>
+          <w:p>
+            <w:pPr>
+              <w:pStyle w:val="Normal"/>
+              <w:spacing w:before="0" w:after="0"/>
+              <w:rPr/>
+            </w:pPr>
+            <w:r>
+              <w:rPr/>
+              <w:t>Temps (ms)</w:t>
+            </w:r>
+          </w:p>
+        </w:tc>
+        <w:tc>
+          <w:tcPr>
+            <w:tcW w:w="1461" w:type="dxa"/>
+            <w:tcBorders>
+              <w:top w:val="single" w:sz="4" w:space="0" w:color="00000A"/>
+              <w:left w:val="single" w:sz="4" w:space="0" w:color="00000A"/>
+              <w:bottom w:val="single" w:sz="4" w:space="0" w:color="00000A"/>
+              <w:insideH w:val="single" w:sz="4" w:space="0" w:color="00000A"/>
+              <w:right w:val="single" w:sz="4" w:space="0" w:color="00000A"/>
+              <w:insideV w:val="single" w:sz="4" w:space="0" w:color="00000A"/>
+            </w:tcBorders>
+            <w:shd w:fill="FFFFFF" w:val="clear"/>
+            <w:tcMar>
+              <w:left w:w="98" w:type="dxa"/>
+            </w:tcMar>
+          </w:tcPr>
+          <w:p>
+            <w:pPr>
+              <w:pStyle w:val="Normal"/>
+              <w:spacing w:before="0" w:after="0"/>
+              <w:rPr/>
+            </w:pPr>
+            <w:r>
+              <w:rPr/>
+              <w:t>100 objets</w:t>
+            </w:r>
+          </w:p>
+        </w:tc>
+        <w:tc>
+          <w:tcPr>
+            <w:tcW w:w="1457" w:type="dxa"/>
+            <w:tcBorders>
+              <w:top w:val="single" w:sz="4" w:space="0" w:color="00000A"/>
+              <w:left w:val="single" w:sz="4" w:space="0" w:color="00000A"/>
+              <w:bottom w:val="single" w:sz="4" w:space="0" w:color="00000A"/>
+              <w:insideH w:val="single" w:sz="4" w:space="0" w:color="00000A"/>
+              <w:right w:val="single" w:sz="4" w:space="0" w:color="00000A"/>
+              <w:insideV w:val="single" w:sz="4" w:space="0" w:color="00000A"/>
+            </w:tcBorders>
+            <w:shd w:fill="FFFFFF" w:val="clear"/>
+            <w:tcMar>
+              <w:left w:w="98" w:type="dxa"/>
+            </w:tcMar>
+          </w:tcPr>
+          <w:p>
+            <w:pPr>
+              <w:pStyle w:val="Normal"/>
+              <w:spacing w:before="0" w:after="0"/>
+              <w:rPr/>
+            </w:pPr>
+            <w:r>
+              <w:rPr/>
+              <w:t>1 000 objets</w:t>
+            </w:r>
+          </w:p>
+        </w:tc>
+        <w:tc>
+          <w:tcPr>
             <w:tcW w:w="1460" w:type="dxa"/>
             <w:tcBorders>
               <w:top w:val="single" w:sz="4" w:space="0" w:color="00000A"/>
@@ -120,18 +204,18 @@
             </w:tcBorders>
             <w:shd w:fill="FFFFFF" w:val="clear"/>
             <w:tcMar>
-              <w:left w:w="103" w:type="dxa"/>
-            </w:tcMar>
-          </w:tcPr>
-          <w:p>
-            <w:pPr>
-              <w:pStyle w:val="Normal"/>
-              <w:spacing w:before="0" w:after="0"/>
-              <w:rPr/>
-            </w:pPr>
-            <w:r>
-              <w:rPr/>
-              <w:t>Temps (ms)</w:t>
+              <w:left w:w="98" w:type="dxa"/>
+            </w:tcMar>
+          </w:tcPr>
+          <w:p>
+            <w:pPr>
+              <w:pStyle w:val="Normal"/>
+              <w:spacing w:before="0" w:after="0"/>
+              <w:rPr/>
+            </w:pPr>
+            <w:r>
+              <w:rPr/>
+              <w:t>10 000 objets</w:t>
             </w:r>
           </w:p>
         </w:tc>
@@ -148,24 +232,24 @@
             </w:tcBorders>
             <w:shd w:fill="FFFFFF" w:val="clear"/>
             <w:tcMar>
-              <w:left w:w="103" w:type="dxa"/>
-            </w:tcMar>
-          </w:tcPr>
-          <w:p>
-            <w:pPr>
-              <w:pStyle w:val="Normal"/>
-              <w:spacing w:before="0" w:after="0"/>
-              <w:rPr/>
-            </w:pPr>
-            <w:r>
-              <w:rPr/>
-              <w:t>100 objets</w:t>
-            </w:r>
-          </w:p>
-        </w:tc>
-        <w:tc>
-          <w:tcPr>
-            <w:tcW w:w="1457" w:type="dxa"/>
+              <w:left w:w="98" w:type="dxa"/>
+            </w:tcMar>
+          </w:tcPr>
+          <w:p>
+            <w:pPr>
+              <w:pStyle w:val="Normal"/>
+              <w:spacing w:before="0" w:after="0"/>
+              <w:rPr/>
+            </w:pPr>
+            <w:r>
+              <w:rPr/>
+              <w:t>100 000 objets</w:t>
+            </w:r>
+          </w:p>
+        </w:tc>
+        <w:tc>
+          <w:tcPr>
+            <w:tcW w:w="2198" w:type="dxa"/>
             <w:tcBorders>
               <w:top w:val="single" w:sz="4" w:space="0" w:color="00000A"/>
               <w:left w:val="single" w:sz="4" w:space="0" w:color="00000A"/>
@@ -176,91 +260,7 @@
             </w:tcBorders>
             <w:shd w:fill="FFFFFF" w:val="clear"/>
             <w:tcMar>
-              <w:left w:w="103" w:type="dxa"/>
-            </w:tcMar>
-          </w:tcPr>
-          <w:p>
-            <w:pPr>
-              <w:pStyle w:val="Normal"/>
-              <w:spacing w:before="0" w:after="0"/>
-              <w:rPr/>
-            </w:pPr>
-            <w:r>
-              <w:rPr/>
-              <w:t>1 000 objets</w:t>
-            </w:r>
-          </w:p>
-        </w:tc>
-        <w:tc>
-          <w:tcPr>
-            <w:tcW w:w="1461" w:type="dxa"/>
-            <w:tcBorders>
-              <w:top w:val="single" w:sz="4" w:space="0" w:color="00000A"/>
-              <w:left w:val="single" w:sz="4" w:space="0" w:color="00000A"/>
-              <w:bottom w:val="single" w:sz="4" w:space="0" w:color="00000A"/>
-              <w:insideH w:val="single" w:sz="4" w:space="0" w:color="00000A"/>
-              <w:right w:val="single" w:sz="4" w:space="0" w:color="00000A"/>
-              <w:insideV w:val="single" w:sz="4" w:space="0" w:color="00000A"/>
-            </w:tcBorders>
-            <w:shd w:fill="FFFFFF" w:val="clear"/>
-            <w:tcMar>
-              <w:left w:w="103" w:type="dxa"/>
-            </w:tcMar>
-          </w:tcPr>
-          <w:p>
-            <w:pPr>
-              <w:pStyle w:val="Normal"/>
-              <w:spacing w:before="0" w:after="0"/>
-              <w:rPr/>
-            </w:pPr>
-            <w:r>
-              <w:rPr/>
-              <w:t>10 000 objets</w:t>
-            </w:r>
-          </w:p>
-        </w:tc>
-        <w:tc>
-          <w:tcPr>
-            <w:tcW w:w="1461" w:type="dxa"/>
-            <w:tcBorders>
-              <w:top w:val="single" w:sz="4" w:space="0" w:color="00000A"/>
-              <w:left w:val="single" w:sz="4" w:space="0" w:color="00000A"/>
-              <w:bottom w:val="single" w:sz="4" w:space="0" w:color="00000A"/>
-              <w:insideH w:val="single" w:sz="4" w:space="0" w:color="00000A"/>
-              <w:right w:val="single" w:sz="4" w:space="0" w:color="00000A"/>
-              <w:insideV w:val="single" w:sz="4" w:space="0" w:color="00000A"/>
-            </w:tcBorders>
-            <w:shd w:fill="FFFFFF" w:val="clear"/>
-            <w:tcMar>
-              <w:left w:w="103" w:type="dxa"/>
-            </w:tcMar>
-          </w:tcPr>
-          <w:p>
-            <w:pPr>
-              <w:pStyle w:val="Normal"/>
-              <w:spacing w:before="0" w:after="0"/>
-              <w:rPr/>
-            </w:pPr>
-            <w:r>
-              <w:rPr/>
-              <w:t>100 000 objets</w:t>
-            </w:r>
-          </w:p>
-        </w:tc>
-        <w:tc>
-          <w:tcPr>
-            <w:tcW w:w="2197" w:type="dxa"/>
-            <w:tcBorders>
-              <w:top w:val="single" w:sz="4" w:space="0" w:color="00000A"/>
-              <w:left w:val="single" w:sz="4" w:space="0" w:color="00000A"/>
-              <w:bottom w:val="single" w:sz="4" w:space="0" w:color="00000A"/>
-              <w:insideH w:val="single" w:sz="4" w:space="0" w:color="00000A"/>
-              <w:right w:val="single" w:sz="4" w:space="0" w:color="00000A"/>
-              <w:insideV w:val="single" w:sz="4" w:space="0" w:color="00000A"/>
-            </w:tcBorders>
-            <w:shd w:fill="FFFFFF" w:val="clear"/>
-            <w:tcMar>
-              <w:left w:w="103" w:type="dxa"/>
+              <w:left w:w="98" w:type="dxa"/>
             </w:tcMar>
           </w:tcPr>
           <w:p>
@@ -283,7 +283,7 @@
         </w:trPr>
         <w:tc>
           <w:tcPr>
-            <w:tcW w:w="1460" w:type="dxa"/>
+            <w:tcW w:w="1459" w:type="dxa"/>
             <w:tcBorders>
               <w:top w:val="single" w:sz="4" w:space="0" w:color="00000A"/>
               <w:left w:val="single" w:sz="4" w:space="0" w:color="00000A"/>
@@ -294,7 +294,7 @@
             </w:tcBorders>
             <w:shd w:fill="FFFFFF" w:val="clear"/>
             <w:tcMar>
-              <w:left w:w="103" w:type="dxa"/>
+              <w:left w:w="98" w:type="dxa"/>
             </w:tcMar>
           </w:tcPr>
           <w:p>
@@ -322,7 +322,7 @@
             </w:tcBorders>
             <w:shd w:fill="FFFFFF" w:val="clear"/>
             <w:tcMar>
-              <w:left w:w="103" w:type="dxa"/>
+              <w:left w:w="98" w:type="dxa"/>
             </w:tcMar>
           </w:tcPr>
           <w:p>
@@ -352,7 +352,34 @@
             </w:tcBorders>
             <w:shd w:fill="FFFFFF" w:val="clear"/>
             <w:tcMar>
-              <w:left w:w="103" w:type="dxa"/>
+              <w:left w:w="98" w:type="dxa"/>
+            </w:tcMar>
+          </w:tcPr>
+          <w:p>
+            <w:pPr>
+              <w:pStyle w:val="Normal"/>
+              <w:spacing w:before="0" w:after="0"/>
+              <w:rPr/>
+            </w:pPr>
+            <w:r>
+              <w:rPr/>
+            </w:r>
+          </w:p>
+        </w:tc>
+        <w:tc>
+          <w:tcPr>
+            <w:tcW w:w="1460" w:type="dxa"/>
+            <w:tcBorders>
+              <w:top w:val="single" w:sz="4" w:space="0" w:color="00000A"/>
+              <w:left w:val="single" w:sz="4" w:space="0" w:color="00000A"/>
+              <w:bottom w:val="single" w:sz="4" w:space="0" w:color="00000A"/>
+              <w:insideH w:val="single" w:sz="4" w:space="0" w:color="00000A"/>
+              <w:right w:val="single" w:sz="4" w:space="0" w:color="00000A"/>
+              <w:insideV w:val="single" w:sz="4" w:space="0" w:color="00000A"/>
+            </w:tcBorders>
+            <w:shd w:fill="FFFFFF" w:val="clear"/>
+            <w:tcMar>
+              <w:left w:w="98" w:type="dxa"/>
             </w:tcMar>
           </w:tcPr>
           <w:p>
@@ -379,23 +406,23 @@
             </w:tcBorders>
             <w:shd w:fill="FFFFFF" w:val="clear"/>
             <w:tcMar>
-              <w:left w:w="103" w:type="dxa"/>
-            </w:tcMar>
-          </w:tcPr>
-          <w:p>
-            <w:pPr>
-              <w:pStyle w:val="Normal"/>
-              <w:spacing w:before="0" w:after="0"/>
-              <w:rPr/>
-            </w:pPr>
-            <w:r>
-              <w:rPr/>
-            </w:r>
-          </w:p>
-        </w:tc>
-        <w:tc>
-          <w:tcPr>
-            <w:tcW w:w="1461" w:type="dxa"/>
+              <w:left w:w="98" w:type="dxa"/>
+            </w:tcMar>
+          </w:tcPr>
+          <w:p>
+            <w:pPr>
+              <w:pStyle w:val="Normal"/>
+              <w:spacing w:before="0" w:after="0"/>
+              <w:rPr/>
+            </w:pPr>
+            <w:r>
+              <w:rPr/>
+            </w:r>
+          </w:p>
+        </w:tc>
+        <w:tc>
+          <w:tcPr>
+            <w:tcW w:w="2198" w:type="dxa"/>
             <w:tcBorders>
               <w:top w:val="single" w:sz="4" w:space="0" w:color="00000A"/>
               <w:left w:val="single" w:sz="4" w:space="0" w:color="00000A"/>
@@ -406,34 +433,7 @@
             </w:tcBorders>
             <w:shd w:fill="FFFFFF" w:val="clear"/>
             <w:tcMar>
-              <w:left w:w="103" w:type="dxa"/>
-            </w:tcMar>
-          </w:tcPr>
-          <w:p>
-            <w:pPr>
-              <w:pStyle w:val="Normal"/>
-              <w:spacing w:before="0" w:after="0"/>
-              <w:rPr/>
-            </w:pPr>
-            <w:r>
-              <w:rPr/>
-            </w:r>
-          </w:p>
-        </w:tc>
-        <w:tc>
-          <w:tcPr>
-            <w:tcW w:w="2197" w:type="dxa"/>
-            <w:tcBorders>
-              <w:top w:val="single" w:sz="4" w:space="0" w:color="00000A"/>
-              <w:left w:val="single" w:sz="4" w:space="0" w:color="00000A"/>
-              <w:bottom w:val="single" w:sz="4" w:space="0" w:color="00000A"/>
-              <w:insideH w:val="single" w:sz="4" w:space="0" w:color="00000A"/>
-              <w:right w:val="single" w:sz="4" w:space="0" w:color="00000A"/>
-              <w:insideV w:val="single" w:sz="4" w:space="0" w:color="00000A"/>
-            </w:tcBorders>
-            <w:shd w:fill="FFFFFF" w:val="clear"/>
-            <w:tcMar>
-              <w:left w:w="103" w:type="dxa"/>
+              <w:left w:w="98" w:type="dxa"/>
             </w:tcMar>
           </w:tcPr>
           <w:p>
@@ -455,6 +455,90 @@
         </w:trPr>
         <w:tc>
           <w:tcPr>
+            <w:tcW w:w="1459" w:type="dxa"/>
+            <w:tcBorders>
+              <w:top w:val="nil"/>
+              <w:left w:val="single" w:sz="4" w:space="0" w:color="00000A"/>
+              <w:bottom w:val="single" w:sz="4" w:space="0" w:color="00000A"/>
+              <w:insideH w:val="single" w:sz="4" w:space="0" w:color="00000A"/>
+              <w:right w:val="single" w:sz="4" w:space="0" w:color="00000A"/>
+              <w:insideV w:val="single" w:sz="4" w:space="0" w:color="00000A"/>
+            </w:tcBorders>
+            <w:shd w:fill="FFFFFF" w:val="clear"/>
+            <w:tcMar>
+              <w:left w:w="98" w:type="dxa"/>
+            </w:tcMar>
+          </w:tcPr>
+          <w:p>
+            <w:pPr>
+              <w:pStyle w:val="Normal"/>
+              <w:spacing w:before="0" w:after="0"/>
+              <w:rPr/>
+            </w:pPr>
+            <w:r>
+              <w:rPr/>
+              <w:t>Lecture d’un fichier (LOAD)</w:t>
+            </w:r>
+          </w:p>
+        </w:tc>
+        <w:tc>
+          <w:tcPr>
+            <w:tcW w:w="1461" w:type="dxa"/>
+            <w:tcBorders>
+              <w:top w:val="nil"/>
+              <w:left w:val="single" w:sz="4" w:space="0" w:color="00000A"/>
+              <w:bottom w:val="single" w:sz="4" w:space="0" w:color="00000A"/>
+              <w:insideH w:val="single" w:sz="4" w:space="0" w:color="00000A"/>
+              <w:right w:val="single" w:sz="4" w:space="0" w:color="00000A"/>
+              <w:insideV w:val="single" w:sz="4" w:space="0" w:color="00000A"/>
+            </w:tcBorders>
+            <w:shd w:fill="FFFFFF" w:val="clear"/>
+            <w:tcMar>
+              <w:left w:w="98" w:type="dxa"/>
+            </w:tcMar>
+          </w:tcPr>
+          <w:p>
+            <w:pPr>
+              <w:pStyle w:val="Normal"/>
+              <w:spacing w:before="0" w:after="0"/>
+              <w:rPr/>
+            </w:pPr>
+            <w:r>
+              <w:rPr/>
+              <w:t>1,14</w:t>
+            </w:r>
+          </w:p>
+        </w:tc>
+        <w:tc>
+          <w:tcPr>
+            <w:tcW w:w="1457" w:type="dxa"/>
+            <w:tcBorders>
+              <w:top w:val="nil"/>
+              <w:left w:val="single" w:sz="4" w:space="0" w:color="00000A"/>
+              <w:bottom w:val="single" w:sz="4" w:space="0" w:color="00000A"/>
+              <w:insideH w:val="single" w:sz="4" w:space="0" w:color="00000A"/>
+              <w:right w:val="single" w:sz="4" w:space="0" w:color="00000A"/>
+              <w:insideV w:val="single" w:sz="4" w:space="0" w:color="00000A"/>
+            </w:tcBorders>
+            <w:shd w:fill="FFFFFF" w:val="clear"/>
+            <w:tcMar>
+              <w:left w:w="98" w:type="dxa"/>
+            </w:tcMar>
+          </w:tcPr>
+          <w:p>
+            <w:pPr>
+              <w:pStyle w:val="Normal"/>
+              <w:spacing w:before="0" w:after="0"/>
+              <w:rPr/>
+            </w:pPr>
+            <w:r>
+              <w:rPr/>
+              <w:t>9,383</w:t>
+            </w:r>
+          </w:p>
+        </w:tc>
+        <w:tc>
+          <w:tcPr>
             <w:tcW w:w="1460" w:type="dxa"/>
             <w:tcBorders>
               <w:top w:val="nil"/>
@@ -466,18 +550,18 @@
             </w:tcBorders>
             <w:shd w:fill="FFFFFF" w:val="clear"/>
             <w:tcMar>
-              <w:left w:w="103" w:type="dxa"/>
-            </w:tcMar>
-          </w:tcPr>
-          <w:p>
-            <w:pPr>
-              <w:pStyle w:val="Normal"/>
-              <w:spacing w:before="0" w:after="0"/>
-              <w:rPr/>
-            </w:pPr>
-            <w:r>
-              <w:rPr/>
-              <w:t>Lecture d’un fichier (LOAD)</w:t>
+              <w:left w:w="98" w:type="dxa"/>
+            </w:tcMar>
+          </w:tcPr>
+          <w:p>
+            <w:pPr>
+              <w:pStyle w:val="Normal"/>
+              <w:spacing w:before="0" w:after="0"/>
+              <w:rPr/>
+            </w:pPr>
+            <w:r>
+              <w:rPr/>
+              <w:t>69,332</w:t>
             </w:r>
           </w:p>
         </w:tc>
@@ -494,28 +578,24 @@
             </w:tcBorders>
             <w:shd w:fill="FFFFFF" w:val="clear"/>
             <w:tcMar>
-              <w:left w:w="103" w:type="dxa"/>
-            </w:tcMar>
-          </w:tcPr>
-          <w:p>
-            <w:pPr>
-              <w:pStyle w:val="Normal"/>
-              <w:spacing w:before="0" w:after="0"/>
-              <w:rPr/>
-            </w:pPr>
-            <w:r>
-              <w:rPr/>
-              <w:t>1,</w:t>
-            </w:r>
-            <w:r>
-              <w:rPr/>
-              <w:t>311</w:t>
-            </w:r>
-          </w:p>
-        </w:tc>
-        <w:tc>
-          <w:tcPr>
-            <w:tcW w:w="1457" w:type="dxa"/>
+              <w:left w:w="98" w:type="dxa"/>
+            </w:tcMar>
+          </w:tcPr>
+          <w:p>
+            <w:pPr>
+              <w:pStyle w:val="Normal"/>
+              <w:spacing w:before="0" w:after="0"/>
+              <w:rPr/>
+            </w:pPr>
+            <w:r>
+              <w:rPr/>
+              <w:t>498,009</w:t>
+            </w:r>
+          </w:p>
+        </w:tc>
+        <w:tc>
+          <w:tcPr>
+            <w:tcW w:w="2198" w:type="dxa"/>
             <w:tcBorders>
               <w:top w:val="nil"/>
               <w:left w:val="single" w:sz="4" w:space="0" w:color="00000A"/>
@@ -526,106 +606,18 @@
             </w:tcBorders>
             <w:shd w:fill="FFFFFF" w:val="clear"/>
             <w:tcMar>
-              <w:left w:w="103" w:type="dxa"/>
-            </w:tcMar>
-          </w:tcPr>
-          <w:p>
-            <w:pPr>
-              <w:pStyle w:val="Normal"/>
-              <w:spacing w:before="0" w:after="0"/>
-              <w:rPr/>
-            </w:pPr>
-            <w:r>
-              <w:rPr/>
-              <w:t>12,</w:t>
-            </w:r>
-            <w:r>
-              <w:rPr/>
-              <w:t>006</w:t>
-            </w:r>
-          </w:p>
-        </w:tc>
-        <w:tc>
-          <w:tcPr>
-            <w:tcW w:w="1461" w:type="dxa"/>
-            <w:tcBorders>
-              <w:top w:val="nil"/>
-              <w:left w:val="single" w:sz="4" w:space="0" w:color="00000A"/>
-              <w:bottom w:val="single" w:sz="4" w:space="0" w:color="00000A"/>
-              <w:insideH w:val="single" w:sz="4" w:space="0" w:color="00000A"/>
-              <w:right w:val="single" w:sz="4" w:space="0" w:color="00000A"/>
-              <w:insideV w:val="single" w:sz="4" w:space="0" w:color="00000A"/>
-            </w:tcBorders>
-            <w:shd w:fill="FFFFFF" w:val="clear"/>
-            <w:tcMar>
-              <w:left w:w="103" w:type="dxa"/>
-            </w:tcMar>
-          </w:tcPr>
-          <w:p>
-            <w:pPr>
-              <w:pStyle w:val="Normal"/>
-              <w:spacing w:before="0" w:after="0"/>
-              <w:rPr/>
-            </w:pPr>
-            <w:r>
-              <w:rPr/>
-              <w:t>78,885</w:t>
-            </w:r>
-          </w:p>
-        </w:tc>
-        <w:tc>
-          <w:tcPr>
-            <w:tcW w:w="1461" w:type="dxa"/>
-            <w:tcBorders>
-              <w:top w:val="nil"/>
-              <w:left w:val="single" w:sz="4" w:space="0" w:color="00000A"/>
-              <w:bottom w:val="single" w:sz="4" w:space="0" w:color="00000A"/>
-              <w:insideH w:val="single" w:sz="4" w:space="0" w:color="00000A"/>
-              <w:right w:val="single" w:sz="4" w:space="0" w:color="00000A"/>
-              <w:insideV w:val="single" w:sz="4" w:space="0" w:color="00000A"/>
-            </w:tcBorders>
-            <w:shd w:fill="FFFFFF" w:val="clear"/>
-            <w:tcMar>
-              <w:left w:w="103" w:type="dxa"/>
-            </w:tcMar>
-          </w:tcPr>
-          <w:p>
-            <w:pPr>
-              <w:pStyle w:val="Normal"/>
-              <w:spacing w:before="0" w:after="0"/>
-              <w:rPr/>
-            </w:pPr>
-            <w:r>
-              <w:rPr/>
-              <w:t>761,14</w:t>
-            </w:r>
-          </w:p>
-        </w:tc>
-        <w:tc>
-          <w:tcPr>
-            <w:tcW w:w="2197" w:type="dxa"/>
-            <w:tcBorders>
-              <w:top w:val="nil"/>
-              <w:left w:val="single" w:sz="4" w:space="0" w:color="00000A"/>
-              <w:bottom w:val="single" w:sz="4" w:space="0" w:color="00000A"/>
-              <w:insideH w:val="single" w:sz="4" w:space="0" w:color="00000A"/>
-              <w:right w:val="single" w:sz="4" w:space="0" w:color="00000A"/>
-              <w:insideV w:val="single" w:sz="4" w:space="0" w:color="00000A"/>
-            </w:tcBorders>
-            <w:shd w:fill="FFFFFF" w:val="clear"/>
-            <w:tcMar>
-              <w:left w:w="103" w:type="dxa"/>
-            </w:tcMar>
-          </w:tcPr>
-          <w:p>
-            <w:pPr>
-              <w:pStyle w:val="Normal"/>
-              <w:spacing w:before="0" w:after="0"/>
-              <w:rPr/>
-            </w:pPr>
-            <w:r>
-              <w:rPr/>
-              <w:t>8347,21</w:t>
+              <w:left w:w="98" w:type="dxa"/>
+            </w:tcMar>
+          </w:tcPr>
+          <w:p>
+            <w:pPr>
+              <w:pStyle w:val="Normal"/>
+              <w:spacing w:before="0" w:after="0"/>
+              <w:rPr/>
+            </w:pPr>
+            <w:r>
+              <w:rPr/>
+              <w:t>5299,82</w:t>
             </w:r>
           </w:p>
         </w:tc>

</xml_diff>